<commit_message>
Descripción Problemav3-sketch a mano
</commit_message>
<xml_diff>
--- a/RETOBOGOTA-FULLSTACK.docx
+++ b/RETOBOGOTA-FULLSTACK.docx
@@ -531,7 +531,6 @@
           <w:u w:val="single"/>
         </w:rPr>
       </w:pPr>
-      <w:bookmarkStart w:id="0" w:name="_GoBack"/>
       <w:r>
         <w:rPr>
           <w:b/>
@@ -540,7 +539,6 @@
         <w:t>Página de Inicio</w:t>
       </w:r>
     </w:p>
-    <w:bookmarkEnd w:id="0"/>
     <w:p>
       <w:r>
         <w:rPr>
@@ -590,6 +588,155 @@
     <w:p/>
     <w:p/>
     <w:p/>
+    <w:p/>
+    <w:p>
+      <w:pPr>
+        <w:pStyle w:val="Prrafodelista"/>
+        <w:numPr>
+          <w:ilvl w:val="0"/>
+          <w:numId w:val="2"/>
+        </w:numPr>
+        <w:rPr>
+          <w:b/>
+        </w:rPr>
+      </w:pPr>
+      <w:r>
+        <w:rPr>
+          <w:b/>
+        </w:rPr>
+        <w:lastRenderedPageBreak/>
+        <w:t>SKETCH A MANO</w:t>
+      </w:r>
+    </w:p>
+    <w:p>
+      <w:pPr>
+        <w:ind w:left="360"/>
+      </w:pPr>
+      <w:bookmarkStart w:id="0" w:name="_GoBack"/>
+      <w:r>
+        <w:rPr>
+          <w:noProof/>
+          <w:lang w:eastAsia="es-CO"/>
+        </w:rPr>
+        <w:drawing>
+          <wp:anchor distT="0" distB="0" distL="114300" distR="114300" simplePos="0" relativeHeight="251659264" behindDoc="0" locked="0" layoutInCell="1" allowOverlap="1">
+            <wp:simplePos x="0" y="0"/>
+            <wp:positionH relativeFrom="column">
+              <wp:posOffset>148590</wp:posOffset>
+            </wp:positionH>
+            <wp:positionV relativeFrom="paragraph">
+              <wp:posOffset>4204970</wp:posOffset>
+            </wp:positionV>
+            <wp:extent cx="4354858" cy="3266390"/>
+            <wp:effectExtent l="0" t="0" r="7620" b="0"/>
+            <wp:wrapNone/>
+            <wp:docPr id="6" name="Imagen 6"/>
+            <wp:cNvGraphicFramePr>
+              <a:graphicFrameLocks xmlns:a="http://schemas.openxmlformats.org/drawingml/2006/main" noChangeAspect="1"/>
+            </wp:cNvGraphicFramePr>
+            <a:graphic xmlns:a="http://schemas.openxmlformats.org/drawingml/2006/main">
+              <a:graphicData uri="http://schemas.openxmlformats.org/drawingml/2006/picture">
+                <pic:pic xmlns:pic="http://schemas.openxmlformats.org/drawingml/2006/picture">
+                  <pic:nvPicPr>
+                    <pic:cNvPr id="6" name="sketch2.heic"/>
+                    <pic:cNvPicPr/>
+                  </pic:nvPicPr>
+                  <pic:blipFill>
+                    <a:blip r:embed="rId9" cstate="print">
+                      <a:extLst>
+                        <a:ext uri="{28A0092B-C50C-407E-A947-70E740481C1C}">
+                          <a14:useLocalDpi xmlns:a14="http://schemas.microsoft.com/office/drawing/2010/main" val="0"/>
+                        </a:ext>
+                      </a:extLst>
+                    </a:blip>
+                    <a:stretch>
+                      <a:fillRect/>
+                    </a:stretch>
+                  </pic:blipFill>
+                  <pic:spPr>
+                    <a:xfrm rot="10800000">
+                      <a:off x="0" y="0"/>
+                      <a:ext cx="4354858" cy="3266390"/>
+                    </a:xfrm>
+                    <a:prstGeom prst="rect">
+                      <a:avLst/>
+                    </a:prstGeom>
+                  </pic:spPr>
+                </pic:pic>
+              </a:graphicData>
+            </a:graphic>
+            <wp14:sizeRelH relativeFrom="margin">
+              <wp14:pctWidth>0</wp14:pctWidth>
+            </wp14:sizeRelH>
+            <wp14:sizeRelV relativeFrom="margin">
+              <wp14:pctHeight>0</wp14:pctHeight>
+            </wp14:sizeRelV>
+          </wp:anchor>
+        </w:drawing>
+      </w:r>
+      <w:bookmarkEnd w:id="0"/>
+      <w:r>
+        <w:rPr>
+          <w:noProof/>
+          <w:lang w:eastAsia="es-CO"/>
+        </w:rPr>
+        <w:drawing>
+          <wp:anchor distT="0" distB="0" distL="114300" distR="114300" simplePos="0" relativeHeight="251658240" behindDoc="0" locked="0" layoutInCell="1" allowOverlap="1">
+            <wp:simplePos x="0" y="0"/>
+            <wp:positionH relativeFrom="column">
+              <wp:posOffset>243840</wp:posOffset>
+            </wp:positionH>
+            <wp:positionV relativeFrom="paragraph">
+              <wp:posOffset>414655</wp:posOffset>
+            </wp:positionV>
+            <wp:extent cx="3619500" cy="2714625"/>
+            <wp:effectExtent l="0" t="0" r="0" b="9525"/>
+            <wp:wrapNone/>
+            <wp:docPr id="5" name="Imagen 5"/>
+            <wp:cNvGraphicFramePr>
+              <a:graphicFrameLocks xmlns:a="http://schemas.openxmlformats.org/drawingml/2006/main" noChangeAspect="1"/>
+            </wp:cNvGraphicFramePr>
+            <a:graphic xmlns:a="http://schemas.openxmlformats.org/drawingml/2006/main">
+              <a:graphicData uri="http://schemas.openxmlformats.org/drawingml/2006/picture">
+                <pic:pic xmlns:pic="http://schemas.openxmlformats.org/drawingml/2006/picture">
+                  <pic:nvPicPr>
+                    <pic:cNvPr id="5" name="sketch1.heic"/>
+                    <pic:cNvPicPr/>
+                  </pic:nvPicPr>
+                  <pic:blipFill>
+                    <a:blip r:embed="rId10" cstate="print">
+                      <a:extLst>
+                        <a:ext uri="{28A0092B-C50C-407E-A947-70E740481C1C}">
+                          <a14:useLocalDpi xmlns:a14="http://schemas.microsoft.com/office/drawing/2010/main" val="0"/>
+                        </a:ext>
+                      </a:extLst>
+                    </a:blip>
+                    <a:stretch>
+                      <a:fillRect/>
+                    </a:stretch>
+                  </pic:blipFill>
+                  <pic:spPr>
+                    <a:xfrm rot="10800000">
+                      <a:off x="0" y="0"/>
+                      <a:ext cx="3619500" cy="2714625"/>
+                    </a:xfrm>
+                    <a:prstGeom prst="rect">
+                      <a:avLst/>
+                    </a:prstGeom>
+                  </pic:spPr>
+                </pic:pic>
+              </a:graphicData>
+            </a:graphic>
+            <wp14:sizeRelH relativeFrom="margin">
+              <wp14:pctWidth>0</wp14:pctWidth>
+            </wp14:sizeRelH>
+            <wp14:sizeRelV relativeFrom="margin">
+              <wp14:pctHeight>0</wp14:pctHeight>
+            </wp14:sizeRelV>
+          </wp:anchor>
+        </w:drawing>
+      </w:r>
+    </w:p>
     <w:sectPr>
       <w:pgSz w:w="12240" w:h="15840"/>
       <w:pgMar w:top="1417" w:right="1701" w:bottom="1417" w:left="1701" w:header="708" w:footer="708" w:gutter="0"/>

</xml_diff>

<commit_message>
Se adiciono el MER
</commit_message>
<xml_diff>
--- a/RETOBOGOTA-FULLSTACK.docx
+++ b/RETOBOGOTA-FULLSTACK.docx
@@ -193,11 +193,22 @@
     </w:p>
     <w:p>
       <w:pPr>
+        <w:ind w:firstLine="708"/>
+        <w:rPr>
+          <w:color w:val="4472C4" w:themeColor="accent1"/>
+        </w:rPr>
+      </w:pPr>
+      <w:r>
+        <w:rPr>
+          <w:color w:val="4472C4" w:themeColor="accent1"/>
+        </w:rPr>
+        <w:t>Desconocimiento de los conceptos y procedimientos para realizar reciclaje doméstico.</w:t>
+      </w:r>
+    </w:p>
+    <w:p>
+      <w:pPr>
         <w:ind w:left="708"/>
       </w:pPr>
-      <w:r>
-        <w:t>Desconocimiento de los conceptos y procedimientos para realizar reciclaje doméstico.</w:t>
-      </w:r>
     </w:p>
     <w:p>
       <w:pPr>
@@ -211,12 +222,7 @@
     </w:p>
     <w:p>
       <w:pPr>
-        <w:ind w:left="708"/>
-      </w:pPr>
-    </w:p>
-    <w:p>
-      <w:pPr>
-        <w:ind w:left="708"/>
+        <w:ind w:firstLine="708"/>
       </w:pPr>
     </w:p>
     <w:p>
@@ -360,6 +366,9 @@
       </w:r>
     </w:p>
     <w:p/>
+    <w:p/>
+    <w:p/>
+    <w:p/>
     <w:p>
       <w:pPr>
         <w:pStyle w:val="Prrafodelista"/>
@@ -375,6 +384,7 @@
         <w:rPr>
           <w:b/>
         </w:rPr>
+        <w:lastRenderedPageBreak/>
         <w:t>SKETCH DEL PROYECTO</w:t>
       </w:r>
     </w:p>
@@ -402,7 +412,6 @@
         <w:rPr>
           <w:b/>
         </w:rPr>
-        <w:lastRenderedPageBreak/>
         <w:t>Página de Información</w:t>
       </w:r>
     </w:p>
@@ -468,7 +477,6 @@
         <w:rPr>
           <w:b/>
         </w:rPr>
-        <w:lastRenderedPageBreak/>
         <w:t>Página de Puntuaciones</w:t>
       </w:r>
     </w:p>
@@ -586,9 +594,6 @@
     <w:p/>
     <w:p/>
     <w:p/>
-    <w:p/>
-    <w:p/>
-    <w:p/>
     <w:p>
       <w:pPr>
         <w:pStyle w:val="Prrafodelista"/>
@@ -612,7 +617,142 @@
       <w:pPr>
         <w:ind w:left="360"/>
       </w:pPr>
-      <w:bookmarkStart w:id="0" w:name="_GoBack"/>
+    </w:p>
+    <w:p>
+      <w:pPr>
+        <w:ind w:left="360"/>
+      </w:pPr>
+    </w:p>
+    <w:p>
+      <w:pPr>
+        <w:ind w:left="360"/>
+      </w:pPr>
+      <w:r>
+        <w:rPr>
+          <w:noProof/>
+          <w:lang w:eastAsia="es-CO"/>
+        </w:rPr>
+        <w:drawing>
+          <wp:anchor distT="0" distB="0" distL="114300" distR="114300" simplePos="0" relativeHeight="251658240" behindDoc="0" locked="0" layoutInCell="1" allowOverlap="1">
+            <wp:simplePos x="0" y="0"/>
+            <wp:positionH relativeFrom="column">
+              <wp:posOffset>590375</wp:posOffset>
+            </wp:positionH>
+            <wp:positionV relativeFrom="paragraph">
+              <wp:posOffset>26999</wp:posOffset>
+            </wp:positionV>
+            <wp:extent cx="3619500" cy="2714625"/>
+            <wp:effectExtent l="0" t="0" r="0" b="9525"/>
+            <wp:wrapNone/>
+            <wp:docPr id="5" name="Imagen 5"/>
+            <wp:cNvGraphicFramePr>
+              <a:graphicFrameLocks xmlns:a="http://schemas.openxmlformats.org/drawingml/2006/main" noChangeAspect="1"/>
+            </wp:cNvGraphicFramePr>
+            <a:graphic xmlns:a="http://schemas.openxmlformats.org/drawingml/2006/main">
+              <a:graphicData uri="http://schemas.openxmlformats.org/drawingml/2006/picture">
+                <pic:pic xmlns:pic="http://schemas.openxmlformats.org/drawingml/2006/picture">
+                  <pic:nvPicPr>
+                    <pic:cNvPr id="5" name="sketch1.heic"/>
+                    <pic:cNvPicPr/>
+                  </pic:nvPicPr>
+                  <pic:blipFill>
+                    <a:blip r:embed="rId9" cstate="print">
+                      <a:extLst>
+                        <a:ext uri="{28A0092B-C50C-407E-A947-70E740481C1C}">
+                          <a14:useLocalDpi xmlns:a14="http://schemas.microsoft.com/office/drawing/2010/main" val="0"/>
+                        </a:ext>
+                      </a:extLst>
+                    </a:blip>
+                    <a:stretch>
+                      <a:fillRect/>
+                    </a:stretch>
+                  </pic:blipFill>
+                  <pic:spPr>
+                    <a:xfrm rot="10800000">
+                      <a:off x="0" y="0"/>
+                      <a:ext cx="3619500" cy="2714625"/>
+                    </a:xfrm>
+                    <a:prstGeom prst="rect">
+                      <a:avLst/>
+                    </a:prstGeom>
+                  </pic:spPr>
+                </pic:pic>
+              </a:graphicData>
+            </a:graphic>
+            <wp14:sizeRelH relativeFrom="margin">
+              <wp14:pctWidth>0</wp14:pctWidth>
+            </wp14:sizeRelH>
+            <wp14:sizeRelV relativeFrom="margin">
+              <wp14:pctHeight>0</wp14:pctHeight>
+            </wp14:sizeRelV>
+          </wp:anchor>
+        </w:drawing>
+      </w:r>
+    </w:p>
+    <w:p>
+      <w:pPr>
+        <w:ind w:left="360"/>
+      </w:pPr>
+    </w:p>
+    <w:p>
+      <w:pPr>
+        <w:ind w:left="360"/>
+      </w:pPr>
+    </w:p>
+    <w:p>
+      <w:pPr>
+        <w:ind w:left="360"/>
+      </w:pPr>
+    </w:p>
+    <w:p>
+      <w:pPr>
+        <w:ind w:left="360"/>
+      </w:pPr>
+    </w:p>
+    <w:p>
+      <w:pPr>
+        <w:ind w:left="360"/>
+      </w:pPr>
+    </w:p>
+    <w:p>
+      <w:pPr>
+        <w:ind w:left="360"/>
+      </w:pPr>
+    </w:p>
+    <w:p>
+      <w:pPr>
+        <w:ind w:left="360"/>
+      </w:pPr>
+    </w:p>
+    <w:p>
+      <w:pPr>
+        <w:ind w:left="360"/>
+      </w:pPr>
+    </w:p>
+    <w:p>
+      <w:pPr>
+        <w:ind w:left="360"/>
+      </w:pPr>
+    </w:p>
+    <w:p>
+      <w:pPr>
+        <w:ind w:left="360"/>
+      </w:pPr>
+    </w:p>
+    <w:p>
+      <w:pPr>
+        <w:ind w:left="360"/>
+      </w:pPr>
+    </w:p>
+    <w:p>
+      <w:pPr>
+        <w:ind w:left="360"/>
+      </w:pPr>
+    </w:p>
+    <w:p>
+      <w:pPr>
+        <w:ind w:left="360"/>
+      </w:pPr>
       <w:r>
         <w:rPr>
           <w:noProof/>
@@ -622,10 +762,10 @@
           <wp:anchor distT="0" distB="0" distL="114300" distR="114300" simplePos="0" relativeHeight="251659264" behindDoc="0" locked="0" layoutInCell="1" allowOverlap="1">
             <wp:simplePos x="0" y="0"/>
             <wp:positionH relativeFrom="column">
-              <wp:posOffset>148590</wp:posOffset>
+              <wp:posOffset>495125</wp:posOffset>
             </wp:positionH>
             <wp:positionV relativeFrom="paragraph">
-              <wp:posOffset>4204970</wp:posOffset>
+              <wp:posOffset>104469</wp:posOffset>
             </wp:positionV>
             <wp:extent cx="4354858" cy="3266390"/>
             <wp:effectExtent l="0" t="0" r="7620" b="0"/>
@@ -642,7 +782,7 @@
                     <pic:cNvPicPr/>
                   </pic:nvPicPr>
                   <pic:blipFill>
-                    <a:blip r:embed="rId9" cstate="print">
+                    <a:blip r:embed="rId10" cstate="print">
                       <a:extLst>
                         <a:ext uri="{28A0092B-C50C-407E-A947-70E740481C1C}">
                           <a14:useLocalDpi xmlns:a14="http://schemas.microsoft.com/office/drawing/2010/main" val="0"/>
@@ -674,25 +814,109 @@
           </wp:anchor>
         </w:drawing>
       </w:r>
+    </w:p>
+    <w:p>
+      <w:pPr>
+        <w:ind w:left="360"/>
+      </w:pPr>
+    </w:p>
+    <w:p>
+      <w:pPr>
+        <w:ind w:left="360"/>
+      </w:pPr>
+    </w:p>
+    <w:p>
+      <w:pPr>
+        <w:ind w:left="360"/>
+      </w:pPr>
+    </w:p>
+    <w:p>
+      <w:pPr>
+        <w:ind w:left="360"/>
+      </w:pPr>
+    </w:p>
+    <w:p>
+      <w:pPr>
+        <w:ind w:left="360"/>
+      </w:pPr>
+    </w:p>
+    <w:p>
+      <w:pPr>
+        <w:ind w:left="360"/>
+      </w:pPr>
+    </w:p>
+    <w:p>
+      <w:pPr>
+        <w:ind w:left="360"/>
+      </w:pPr>
+    </w:p>
+    <w:p>
+      <w:pPr>
+        <w:ind w:left="360"/>
+      </w:pPr>
+    </w:p>
+    <w:p>
+      <w:pPr>
+        <w:ind w:left="360"/>
+      </w:pPr>
+    </w:p>
+    <w:p>
+      <w:pPr>
+        <w:ind w:left="360"/>
+      </w:pPr>
+    </w:p>
+    <w:p>
+      <w:pPr>
+        <w:ind w:left="360"/>
+      </w:pPr>
+    </w:p>
+    <w:p>
+      <w:pPr>
+        <w:ind w:left="360"/>
+      </w:pPr>
+    </w:p>
+    <w:p>
+      <w:pPr>
+        <w:ind w:left="360"/>
+        <w:rPr>
+          <w:b/>
+        </w:rPr>
+      </w:pPr>
+      <w:r>
+        <w:rPr>
+          <w:b/>
+        </w:rPr>
+        <w:lastRenderedPageBreak/>
+        <w:t>Modelo Entidad Relación.</w:t>
+      </w:r>
+    </w:p>
+    <w:p>
+      <w:pPr>
+        <w:ind w:left="360"/>
+      </w:pPr>
+      <w:r>
+        <w:t>Se desarrolló</w:t>
+      </w:r>
+      <w:bookmarkStart w:id="0" w:name="_GoBack"/>
       <w:bookmarkEnd w:id="0"/>
+      <w:r>
+        <w:t xml:space="preserve"> el modelo en la herramienta Online: draw.io</w:t>
+      </w:r>
+    </w:p>
+    <w:p>
+      <w:pPr>
+        <w:ind w:left="360"/>
+      </w:pPr>
       <w:r>
         <w:rPr>
           <w:noProof/>
           <w:lang w:eastAsia="es-CO"/>
         </w:rPr>
         <w:drawing>
-          <wp:anchor distT="0" distB="0" distL="114300" distR="114300" simplePos="0" relativeHeight="251658240" behindDoc="0" locked="0" layoutInCell="1" allowOverlap="1">
-            <wp:simplePos x="0" y="0"/>
-            <wp:positionH relativeFrom="column">
-              <wp:posOffset>243840</wp:posOffset>
-            </wp:positionH>
-            <wp:positionV relativeFrom="paragraph">
-              <wp:posOffset>414655</wp:posOffset>
-            </wp:positionV>
-            <wp:extent cx="3619500" cy="2714625"/>
-            <wp:effectExtent l="0" t="0" r="0" b="9525"/>
-            <wp:wrapNone/>
-            <wp:docPr id="5" name="Imagen 5"/>
+          <wp:inline distT="0" distB="0" distL="0" distR="0">
+            <wp:extent cx="5612130" cy="3938034"/>
+            <wp:effectExtent l="0" t="0" r="7620" b="5715"/>
+            <wp:docPr id="7" name="Imagen 7"/>
             <wp:cNvGraphicFramePr>
               <a:graphicFrameLocks xmlns:a="http://schemas.openxmlformats.org/drawingml/2006/main" noChangeAspect="1"/>
             </wp:cNvGraphicFramePr>
@@ -700,41 +924,52 @@
               <a:graphicData uri="http://schemas.openxmlformats.org/drawingml/2006/picture">
                 <pic:pic xmlns:pic="http://schemas.openxmlformats.org/drawingml/2006/picture">
                   <pic:nvPicPr>
-                    <pic:cNvPr id="5" name="sketch1.heic"/>
+                    <pic:cNvPr id="7" name="MER.jpg"/>
                     <pic:cNvPicPr/>
                   </pic:nvPicPr>
-                  <pic:blipFill>
-                    <a:blip r:embed="rId10" cstate="print">
+                  <pic:blipFill rotWithShape="1">
+                    <a:blip r:embed="rId11">
                       <a:extLst>
                         <a:ext uri="{28A0092B-C50C-407E-A947-70E740481C1C}">
                           <a14:useLocalDpi xmlns:a14="http://schemas.microsoft.com/office/drawing/2010/main" val="0"/>
                         </a:ext>
                       </a:extLst>
                     </a:blip>
-                    <a:stretch>
-                      <a:fillRect/>
-                    </a:stretch>
+                    <a:srcRect t="14930"/>
+                    <a:stretch/>
                   </pic:blipFill>
-                  <pic:spPr>
-                    <a:xfrm rot="10800000">
+                  <pic:spPr bwMode="auto">
+                    <a:xfrm>
                       <a:off x="0" y="0"/>
-                      <a:ext cx="3619500" cy="2714625"/>
+                      <a:ext cx="5612130" cy="3938034"/>
                     </a:xfrm>
                     <a:prstGeom prst="rect">
                       <a:avLst/>
                     </a:prstGeom>
+                    <a:ln>
+                      <a:noFill/>
+                    </a:ln>
+                    <a:extLst>
+                      <a:ext uri="{53640926-AAD7-44D8-BBD7-CCE9431645EC}">
+                        <a14:shadowObscured xmlns:a14="http://schemas.microsoft.com/office/drawing/2010/main"/>
+                      </a:ext>
+                    </a:extLst>
                   </pic:spPr>
                 </pic:pic>
               </a:graphicData>
             </a:graphic>
-            <wp14:sizeRelH relativeFrom="margin">
-              <wp14:pctWidth>0</wp14:pctWidth>
-            </wp14:sizeRelH>
-            <wp14:sizeRelV relativeFrom="margin">
-              <wp14:pctHeight>0</wp14:pctHeight>
-            </wp14:sizeRelV>
-          </wp:anchor>
+          </wp:inline>
         </w:drawing>
+      </w:r>
+    </w:p>
+    <w:p>
+      <w:pPr>
+        <w:tabs>
+          <w:tab w:val="left" w:pos="1725"/>
+        </w:tabs>
+      </w:pPr>
+      <w:r>
+        <w:tab/>
       </w:r>
     </w:p>
     <w:sectPr>

</xml_diff>